<commit_message>
Notes from Project Owner Meeting v.1.1
Added the minutes from meeting 2
</commit_message>
<xml_diff>
--- a/Notes from customer meeting.docx
+++ b/Notes from customer meeting.docx
@@ -13,7 +13,25 @@
         <w:rPr>
           <w:lang w:val="en-US"/>
         </w:rPr>
-        <w:t>Notes from customer meeting</w:t>
+        <w:t xml:space="preserve">Notes from </w:t>
+      </w:r>
+      <w:r>
+        <w:rPr>
+          <w:lang w:val="en-US"/>
+        </w:rPr>
+        <w:t>project owner</w:t>
+      </w:r>
+      <w:r>
+        <w:rPr>
+          <w:lang w:val="en-US"/>
+        </w:rPr>
+        <w:t xml:space="preserve"> meeting</w:t>
+      </w:r>
+      <w:r>
+        <w:rPr>
+          <w:lang w:val="en-US"/>
+        </w:rPr>
+        <w:t xml:space="preserve"> 1: sprint week 2</w:t>
       </w:r>
     </w:p>
     <w:p>
@@ -148,11 +166,16 @@
       </w:r>
     </w:p>
     <w:p>
-      <w:r>
-        <w:t xml:space="preserve">Meeting was held at 15:47 26. Nov. </w:t>
-      </w:r>
-      <w:r>
-        <w:t xml:space="preserve">2012. </w:t>
+      <w:pPr>
+        <w:rPr>
+          <w:lang w:val="en-US"/>
+        </w:rPr>
+      </w:pPr>
+      <w:r>
+        <w:rPr>
+          <w:lang w:val="en-US"/>
+        </w:rPr>
+        <w:t xml:space="preserve">Meeting was held at 15:47 26. Nov. 2012. </w:t>
       </w:r>
     </w:p>
     <w:p>
@@ -269,6 +292,230 @@
           <w:lang w:val="en-US"/>
         </w:rPr>
         <w:t>So what he wants for Friday is something he can walk around in, something playable. Some art and more ideas for the game concept.</w:t>
+      </w:r>
+    </w:p>
+    <w:p>
+      <w:pPr>
+        <w:rPr>
+          <w:lang w:val="en-US"/>
+        </w:rPr>
+      </w:pPr>
+      <w:r>
+        <w:rPr>
+          <w:lang w:val="en-US"/>
+        </w:rPr>
+        <w:br w:type="page"/>
+      </w:r>
+    </w:p>
+    <w:p>
+      <w:pPr>
+        <w:pStyle w:val="Overskrift1"/>
+        <w:rPr>
+          <w:lang w:val="en-US"/>
+        </w:rPr>
+      </w:pPr>
+      <w:r>
+        <w:rPr>
+          <w:lang w:val="en-US"/>
+        </w:rPr>
+        <w:lastRenderedPageBreak/>
+        <w:t>Notes from project owner meeting 2: sprint 2</w:t>
+      </w:r>
+    </w:p>
+    <w:p>
+      <w:pPr>
+        <w:pStyle w:val="Overskrift3"/>
+        <w:rPr>
+          <w:lang w:val="en-US"/>
+        </w:rPr>
+      </w:pPr>
+      <w:r>
+        <w:rPr>
+          <w:lang w:val="en-US"/>
+        </w:rPr>
+        <w:t>To be presented:</w:t>
+      </w:r>
+    </w:p>
+    <w:p>
+      <w:pPr>
+        <w:pStyle w:val="Listeavsnitt"/>
+        <w:numPr>
+          <w:ilvl w:val="0"/>
+          <w:numId w:val="1"/>
+        </w:numPr>
+        <w:rPr>
+          <w:lang w:val="en-US"/>
+        </w:rPr>
+      </w:pPr>
+      <w:r>
+        <w:rPr>
+          <w:lang w:val="en-US"/>
+        </w:rPr>
+        <w:t>Game concept</w:t>
+      </w:r>
+    </w:p>
+    <w:p>
+      <w:pPr>
+        <w:pStyle w:val="Listeavsnitt"/>
+        <w:numPr>
+          <w:ilvl w:val="0"/>
+          <w:numId w:val="1"/>
+        </w:numPr>
+        <w:rPr>
+          <w:lang w:val="en-US"/>
+        </w:rPr>
+      </w:pPr>
+      <w:r>
+        <w:rPr>
+          <w:lang w:val="en-US"/>
+        </w:rPr>
+        <w:t>Prototype</w:t>
+      </w:r>
+    </w:p>
+    <w:p>
+      <w:pPr>
+        <w:pStyle w:val="Listeavsnitt"/>
+        <w:numPr>
+          <w:ilvl w:val="0"/>
+          <w:numId w:val="1"/>
+        </w:numPr>
+        <w:rPr>
+          <w:lang w:val="en-US"/>
+        </w:rPr>
+      </w:pPr>
+      <w:r>
+        <w:rPr>
+          <w:lang w:val="en-US"/>
+        </w:rPr>
+        <w:t>Present simplified version of Game Design Document</w:t>
+      </w:r>
+    </w:p>
+    <w:p>
+      <w:pPr>
+        <w:pStyle w:val="Listeavsnitt"/>
+        <w:numPr>
+          <w:ilvl w:val="0"/>
+          <w:numId w:val="1"/>
+        </w:numPr>
+        <w:rPr>
+          <w:lang w:val="en-US"/>
+        </w:rPr>
+      </w:pPr>
+      <w:r>
+        <w:rPr>
+          <w:lang w:val="en-US"/>
+        </w:rPr>
+        <w:t>Visions</w:t>
+      </w:r>
+    </w:p>
+    <w:p>
+      <w:pPr>
+        <w:pStyle w:val="Listeavsnitt"/>
+        <w:numPr>
+          <w:ilvl w:val="0"/>
+          <w:numId w:val="1"/>
+        </w:numPr>
+        <w:rPr>
+          <w:lang w:val="en-US"/>
+        </w:rPr>
+      </w:pPr>
+      <w:r>
+        <w:rPr>
+          <w:lang w:val="en-US"/>
+        </w:rPr>
+        <w:t>Room for changes</w:t>
+      </w:r>
+    </w:p>
+    <w:p>
+      <w:pPr>
+        <w:pStyle w:val="Overskrift3"/>
+        <w:rPr>
+          <w:lang w:val="en-US"/>
+        </w:rPr>
+      </w:pPr>
+      <w:r>
+        <w:rPr>
+          <w:lang w:val="en-US"/>
+        </w:rPr>
+        <w:t>Minutes from the meeting:</w:t>
+      </w:r>
+    </w:p>
+    <w:p>
+      <w:pPr>
+        <w:rPr>
+          <w:lang w:val="en-US"/>
+        </w:rPr>
+      </w:pPr>
+      <w:r>
+        <w:rPr>
+          <w:lang w:val="en-US"/>
+        </w:rPr>
+        <w:t xml:space="preserve">He really liked the overall concept for the game, especially the indirect teaching mechanic of the game. He was fond of the horror theme of the game. </w:t>
+      </w:r>
+    </w:p>
+    <w:p>
+      <w:pPr>
+        <w:rPr>
+          <w:lang w:val="en-US"/>
+        </w:rPr>
+      </w:pPr>
+      <w:r>
+        <w:rPr>
+          <w:lang w:val="en-US"/>
+        </w:rPr>
+        <w:t>He was somewhat skeptical about the game lore and the objective of the player (ruin a Munch painting). He said that he should read through the game design document before making any decisions about the game lore and objectives.</w:t>
+      </w:r>
+    </w:p>
+    <w:p>
+      <w:pPr>
+        <w:rPr>
+          <w:lang w:val="en-US"/>
+        </w:rPr>
+      </w:pPr>
+      <w:r>
+        <w:rPr>
+          <w:lang w:val="en-US"/>
+        </w:rPr>
+        <w:t>He was impressed of our work during this sprint, and was impressed over the prototype.</w:t>
+      </w:r>
+    </w:p>
+    <w:p>
+      <w:pPr>
+        <w:rPr>
+          <w:lang w:val="en-US"/>
+        </w:rPr>
+      </w:pPr>
+      <w:r>
+        <w:rPr>
+          <w:lang w:val="en-US"/>
+        </w:rPr>
+        <w:t>When he mentioned his skeptical side of the game, we presented ourselves as we were very open for changes, and pointed out that the game design document is a living document and is fully open for changes.</w:t>
+      </w:r>
+    </w:p>
+    <w:p>
+      <w:pPr>
+        <w:rPr>
+          <w:lang w:val="en-US"/>
+        </w:rPr>
+      </w:pPr>
+      <w:r>
+        <w:rPr>
+          <w:lang w:val="en-US"/>
+        </w:rPr>
+        <w:t>He mentioned that he might want to see some more mechanics in the game. We mentioned battery life on the flashlight, changes on player objectives (Destroy the “Murderer” or just escape from him instead) and a mechanic that makes the enemy AI move faster if you use the flashlight.</w:t>
+      </w:r>
+    </w:p>
+    <w:p>
+      <w:pPr>
+        <w:rPr>
+          <w:lang w:val="en-US"/>
+        </w:rPr>
+      </w:pPr>
+      <w:r>
+        <w:rPr>
+          <w:lang w:val="en-US"/>
+        </w:rPr>
+        <w:t>He was very positive on these mechanics.</w:t>
       </w:r>
       <w:bookmarkStart w:id="0" w:name="_GoBack"/>
       <w:bookmarkEnd w:id="0"/>

</xml_diff>